<commit_message>
Just updated the Test Cases document.
</commit_message>
<xml_diff>
--- a/10.Test Cases.docx
+++ b/10.Test Cases.docx
@@ -261,23 +261,7 @@
           <w:szCs w:val="36"/>
           <w:lang w:val="en-US"/>
         </w:rPr>
-        <w:t>(</w:t>
-      </w:r>
-      <w:r>
-        <w:rPr>
-          <w:sz w:val="36"/>
-          <w:szCs w:val="36"/>
-          <w:lang w:val="en-US"/>
-        </w:rPr>
-        <w:t>Registration for new users</w:t>
-      </w:r>
-      <w:r>
-        <w:rPr>
-          <w:sz w:val="36"/>
-          <w:szCs w:val="36"/>
-          <w:lang w:val="en-US"/>
-        </w:rPr>
-        <w:t>)</w:t>
+        <w:t>(Registration for new users)</w:t>
       </w:r>
     </w:p>
     <w:p>
@@ -357,40 +341,24 @@
           <w:szCs w:val="28"/>
           <w:lang w:val="en-US"/>
         </w:rPr>
-        <w:t xml:space="preserve">: </w:t>
-      </w:r>
-      <w:r>
-        <w:rPr>
-          <w:sz w:val="28"/>
-          <w:szCs w:val="28"/>
-          <w:lang w:val="en-US"/>
-        </w:rPr>
-        <w:t>go to the main upper tab and press “registration for new users” button</w:t>
-      </w:r>
-    </w:p>
-    <w:p>
-      <w:pPr>
-        <w:rPr>
-          <w:sz w:val="28"/>
-          <w:szCs w:val="28"/>
-          <w:lang w:val="en-US"/>
-        </w:rPr>
-      </w:pPr>
-      <w:r>
-        <w:rPr>
-          <w:sz w:val="28"/>
-          <w:szCs w:val="28"/>
-          <w:lang w:val="en-US"/>
-        </w:rPr>
-        <w:t xml:space="preserve">Expected output: </w:t>
-      </w:r>
-      <w:r>
-        <w:rPr>
-          <w:sz w:val="28"/>
-          <w:szCs w:val="28"/>
-          <w:lang w:val="en-US"/>
-        </w:rPr>
-        <w:t>registration page loads</w:t>
+        <w:t>: go to the main upper tab and press “registration for new users” button</w:t>
+      </w:r>
+    </w:p>
+    <w:p>
+      <w:pPr>
+        <w:rPr>
+          <w:sz w:val="28"/>
+          <w:szCs w:val="28"/>
+          <w:lang w:val="en-US"/>
+        </w:rPr>
+      </w:pPr>
+      <w:r>
+        <w:rPr>
+          <w:sz w:val="28"/>
+          <w:szCs w:val="28"/>
+          <w:lang w:val="en-US"/>
+        </w:rPr>
+        <w:t>Expected output: registration page loads</w:t>
       </w:r>
     </w:p>
     <w:p>
@@ -802,6 +770,8 @@
         </w:rPr>
         <w:t>Thank you! Your registration is now finalized.</w:t>
       </w:r>
+      <w:bookmarkStart w:id="0" w:name="_GoBack"/>
+      <w:bookmarkEnd w:id="0"/>
     </w:p>
     <w:p>
       <w:pPr>
@@ -845,23 +815,7 @@
           <w:szCs w:val="36"/>
           <w:lang w:val="en-US"/>
         </w:rPr>
-        <w:t>(</w:t>
-      </w:r>
-      <w:r>
-        <w:rPr>
-          <w:sz w:val="36"/>
-          <w:szCs w:val="36"/>
-          <w:lang w:val="en-US"/>
-        </w:rPr>
-        <w:t>Company client</w:t>
-      </w:r>
-      <w:r>
-        <w:rPr>
-          <w:sz w:val="36"/>
-          <w:szCs w:val="36"/>
-          <w:lang w:val="en-US"/>
-        </w:rPr>
-        <w:t xml:space="preserve"> registration)</w:t>
+        <w:t>(Company client registration)</w:t>
       </w:r>
     </w:p>
     <w:p>
@@ -897,23 +851,7 @@
           <w:szCs w:val="28"/>
           <w:lang w:val="en-US"/>
         </w:rPr>
-        <w:t>registration option “</w:t>
-      </w:r>
-      <w:r>
-        <w:rPr>
-          <w:sz w:val="28"/>
-          <w:szCs w:val="28"/>
-          <w:lang w:val="en-US"/>
-        </w:rPr>
-        <w:t>company client</w:t>
-      </w:r>
-      <w:r>
-        <w:rPr>
-          <w:sz w:val="28"/>
-          <w:szCs w:val="28"/>
-          <w:lang w:val="en-US"/>
-        </w:rPr>
-        <w:t xml:space="preserve"> registration” chosen</w:t>
+        <w:t>registration option “company client registration” chosen</w:t>
       </w:r>
     </w:p>
     <w:p>
@@ -1318,15 +1256,7 @@
           <w:szCs w:val="36"/>
           <w:lang w:val="en-US"/>
         </w:rPr>
-        <w:t>Tes</w:t>
-      </w:r>
-      <w:r>
-        <w:rPr>
-          <w:sz w:val="36"/>
-          <w:szCs w:val="36"/>
-          <w:lang w:val="en-US"/>
-        </w:rPr>
-        <w:t>t Case 5</w:t>
+        <w:t>Test Case 5</w:t>
       </w:r>
     </w:p>
     <w:p>
@@ -1344,23 +1274,7 @@
           <w:szCs w:val="36"/>
           <w:lang w:val="en-US"/>
         </w:rPr>
-        <w:t>(</w:t>
-      </w:r>
-      <w:r>
-        <w:rPr>
-          <w:sz w:val="36"/>
-          <w:szCs w:val="36"/>
-          <w:lang w:val="en-US"/>
-        </w:rPr>
-        <w:t>Login</w:t>
-      </w:r>
-      <w:r>
-        <w:rPr>
-          <w:sz w:val="36"/>
-          <w:szCs w:val="36"/>
-          <w:lang w:val="en-US"/>
-        </w:rPr>
-        <w:t>)</w:t>
+        <w:t>(Login)</w:t>
       </w:r>
     </w:p>
     <w:p>
@@ -1440,39 +1354,260 @@
           <w:szCs w:val="28"/>
           <w:lang w:val="en-US"/>
         </w:rPr>
-        <w:t>: go to the main upper tab</w:t>
-      </w:r>
-      <w:r>
-        <w:rPr>
-          <w:sz w:val="28"/>
-          <w:szCs w:val="28"/>
-          <w:lang w:val="en-US"/>
-        </w:rPr>
-        <w:t>, enter username and password</w:t>
-      </w:r>
-      <w:r>
-        <w:rPr>
-          <w:sz w:val="28"/>
-          <w:szCs w:val="28"/>
-          <w:lang w:val="en-US"/>
-        </w:rPr>
-        <w:t xml:space="preserve"> and press </w:t>
-      </w:r>
-      <w:r>
-        <w:rPr>
-          <w:sz w:val="28"/>
-          <w:szCs w:val="28"/>
-          <w:lang w:val="en-US"/>
-        </w:rPr>
-        <w:t>log in</w:t>
-      </w:r>
-      <w:r>
-        <w:rPr>
-          <w:sz w:val="28"/>
-          <w:szCs w:val="28"/>
-          <w:lang w:val="en-US"/>
-        </w:rPr>
-        <w:t xml:space="preserve"> button</w:t>
+        <w:t>: go to the main upper tab, enter username and password and press log in button</w:t>
+      </w:r>
+    </w:p>
+    <w:p>
+      <w:pPr>
+        <w:rPr>
+          <w:sz w:val="28"/>
+          <w:szCs w:val="28"/>
+          <w:lang w:val="en-US"/>
+        </w:rPr>
+      </w:pPr>
+      <w:r>
+        <w:rPr>
+          <w:sz w:val="28"/>
+          <w:szCs w:val="28"/>
+          <w:lang w:val="en-US"/>
+        </w:rPr>
+        <w:t>Expected output: successful log in</w:t>
+      </w:r>
+    </w:p>
+    <w:p>
+      <w:pPr>
+        <w:rPr>
+          <w:sz w:val="28"/>
+          <w:szCs w:val="28"/>
+          <w:lang w:val="en-US"/>
+        </w:rPr>
+      </w:pPr>
+      <w:r>
+        <w:rPr>
+          <w:sz w:val="28"/>
+          <w:szCs w:val="28"/>
+          <w:lang w:val="en-US"/>
+        </w:rPr>
+        <w:t>Unwanted input 1: filling username and password field with wrong credentials</w:t>
+      </w:r>
+    </w:p>
+    <w:p>
+      <w:pPr>
+        <w:rPr>
+          <w:sz w:val="28"/>
+          <w:szCs w:val="28"/>
+          <w:lang w:val="en-US"/>
+        </w:rPr>
+      </w:pPr>
+      <w:r>
+        <w:rPr>
+          <w:sz w:val="28"/>
+          <w:szCs w:val="28"/>
+          <w:lang w:val="en-US"/>
+        </w:rPr>
+        <w:t>Expected output: message stating “wrong username or password” appears on the screen.</w:t>
+      </w:r>
+    </w:p>
+    <w:p>
+      <w:pPr>
+        <w:rPr>
+          <w:sz w:val="28"/>
+          <w:szCs w:val="28"/>
+          <w:lang w:val="en-US"/>
+        </w:rPr>
+      </w:pPr>
+      <w:r>
+        <w:rPr>
+          <w:sz w:val="28"/>
+          <w:szCs w:val="28"/>
+          <w:lang w:val="en-US"/>
+        </w:rPr>
+        <w:lastRenderedPageBreak/>
+        <w:t>Unwanted input 2: filling password field with less than 6 symbols</w:t>
+      </w:r>
+    </w:p>
+    <w:p>
+      <w:pPr>
+        <w:rPr>
+          <w:sz w:val="28"/>
+          <w:szCs w:val="28"/>
+          <w:lang w:val="en-US"/>
+        </w:rPr>
+      </w:pPr>
+      <w:r>
+        <w:rPr>
+          <w:sz w:val="28"/>
+          <w:szCs w:val="28"/>
+          <w:lang w:val="en-US"/>
+        </w:rPr>
+        <w:t>Expected output: message stating “your password should be at least 6 symbols”</w:t>
+      </w:r>
+    </w:p>
+    <w:p>
+      <w:pPr>
+        <w:rPr>
+          <w:sz w:val="28"/>
+          <w:szCs w:val="28"/>
+          <w:lang w:val="en-US"/>
+        </w:rPr>
+      </w:pPr>
+      <w:r>
+        <w:rPr>
+          <w:sz w:val="28"/>
+          <w:szCs w:val="28"/>
+          <w:lang w:val="en-US"/>
+        </w:rPr>
+        <w:t>Unwanted input 3: filling password field with more than 16 symbols</w:t>
+      </w:r>
+    </w:p>
+    <w:p>
+      <w:pPr>
+        <w:rPr>
+          <w:sz w:val="28"/>
+          <w:szCs w:val="28"/>
+          <w:lang w:val="en-US"/>
+        </w:rPr>
+      </w:pPr>
+      <w:r>
+        <w:rPr>
+          <w:sz w:val="28"/>
+          <w:szCs w:val="28"/>
+          <w:lang w:val="en-US"/>
+        </w:rPr>
+        <w:t>Expected output: message stating “your password cannot be longer than 16 symbols”</w:t>
+      </w:r>
+    </w:p>
+    <w:p>
+      <w:pPr>
+        <w:rPr>
+          <w:sz w:val="28"/>
+          <w:szCs w:val="28"/>
+          <w:lang w:val="en-US"/>
+        </w:rPr>
+      </w:pPr>
+    </w:p>
+    <w:p>
+      <w:pPr>
+        <w:jc w:val="center"/>
+        <w:rPr>
+          <w:sz w:val="36"/>
+          <w:szCs w:val="36"/>
+          <w:lang w:val="en-US"/>
+        </w:rPr>
+      </w:pPr>
+      <w:r>
+        <w:rPr>
+          <w:sz w:val="36"/>
+          <w:szCs w:val="36"/>
+          <w:lang w:val="en-US"/>
+        </w:rPr>
+        <w:t>Test Case 6</w:t>
+      </w:r>
+    </w:p>
+    <w:p>
+      <w:pPr>
+        <w:jc w:val="center"/>
+        <w:rPr>
+          <w:sz w:val="36"/>
+          <w:szCs w:val="36"/>
+          <w:lang w:val="en-US"/>
+        </w:rPr>
+      </w:pPr>
+      <w:r>
+        <w:rPr>
+          <w:sz w:val="36"/>
+          <w:szCs w:val="36"/>
+          <w:lang w:val="en-US"/>
+        </w:rPr>
+        <w:t>(Loading a category)</w:t>
+      </w:r>
+    </w:p>
+    <w:p>
+      <w:pPr>
+        <w:rPr>
+          <w:b/>
+          <w:sz w:val="28"/>
+          <w:szCs w:val="28"/>
+          <w:lang w:val="en-US"/>
+        </w:rPr>
+      </w:pPr>
+    </w:p>
+    <w:p>
+      <w:pPr>
+        <w:rPr>
+          <w:sz w:val="28"/>
+          <w:szCs w:val="28"/>
+          <w:lang w:val="en-US"/>
+        </w:rPr>
+      </w:pPr>
+      <w:r>
+        <w:rPr>
+          <w:b/>
+          <w:sz w:val="28"/>
+          <w:szCs w:val="28"/>
+          <w:lang w:val="en-US"/>
+        </w:rPr>
+        <w:t xml:space="preserve">Pre-conditions: </w:t>
+      </w:r>
+      <w:r>
+        <w:rPr>
+          <w:sz w:val="28"/>
+          <w:szCs w:val="28"/>
+          <w:lang w:val="en-US"/>
+        </w:rPr>
+        <w:t>website loads</w:t>
+      </w:r>
+    </w:p>
+    <w:p>
+      <w:pPr>
+        <w:rPr>
+          <w:b/>
+          <w:sz w:val="28"/>
+          <w:szCs w:val="28"/>
+          <w:lang w:val="en-US"/>
+        </w:rPr>
+      </w:pPr>
+      <w:r>
+        <w:rPr>
+          <w:b/>
+          <w:sz w:val="28"/>
+          <w:szCs w:val="28"/>
+          <w:lang w:val="en-US"/>
+        </w:rPr>
+        <w:t>Step 1</w:t>
+      </w:r>
+    </w:p>
+    <w:p>
+      <w:pPr>
+        <w:rPr>
+          <w:sz w:val="28"/>
+          <w:szCs w:val="28"/>
+          <w:lang w:val="en-US"/>
+        </w:rPr>
+      </w:pPr>
+      <w:r>
+        <w:rPr>
+          <w:sz w:val="28"/>
+          <w:szCs w:val="28"/>
+          <w:lang w:val="en-US"/>
+        </w:rPr>
+        <w:t>Action</w:t>
+      </w:r>
+      <w:r>
+        <w:rPr>
+          <w:sz w:val="28"/>
+          <w:szCs w:val="28"/>
+          <w:lang w:val="en-US"/>
+        </w:rPr>
+        <w:t xml:space="preserve">: </w:t>
+      </w:r>
+      <w:r>
+        <w:rPr>
+          <w:sz w:val="28"/>
+          <w:szCs w:val="28"/>
+          <w:lang w:val="en-US"/>
+        </w:rPr>
+        <w:t>choose a category from the category menu and click it</w:t>
       </w:r>
     </w:p>
     <w:p>
@@ -1497,7 +1632,7 @@
           <w:szCs w:val="28"/>
           <w:lang w:val="en-US"/>
         </w:rPr>
-        <w:t>successful log in</w:t>
+        <w:t>new page with displayed offers from the chosen category appears</w:t>
       </w:r>
     </w:p>
     <w:p>
@@ -1524,15 +1659,7 @@
           <w:szCs w:val="36"/>
           <w:lang w:val="en-US"/>
         </w:rPr>
-        <w:t>Tes</w:t>
-      </w:r>
-      <w:r>
-        <w:rPr>
-          <w:sz w:val="36"/>
-          <w:szCs w:val="36"/>
-          <w:lang w:val="en-US"/>
-        </w:rPr>
-        <w:t>t Case 6</w:t>
+        <w:t>Test Case 7</w:t>
       </w:r>
     </w:p>
     <w:p>
@@ -1550,24 +1677,227 @@
           <w:szCs w:val="36"/>
           <w:lang w:val="en-US"/>
         </w:rPr>
+        <w:t>(Category arrangement)</w:t>
+      </w:r>
+    </w:p>
+    <w:p>
+      <w:pPr>
+        <w:rPr>
+          <w:b/>
+          <w:sz w:val="28"/>
+          <w:szCs w:val="28"/>
+          <w:lang w:val="en-US"/>
+        </w:rPr>
+      </w:pPr>
+    </w:p>
+    <w:p>
+      <w:pPr>
+        <w:rPr>
+          <w:sz w:val="28"/>
+          <w:szCs w:val="28"/>
+          <w:lang w:val="en-US"/>
+        </w:rPr>
+      </w:pPr>
+      <w:r>
+        <w:rPr>
+          <w:b/>
+          <w:sz w:val="28"/>
+          <w:szCs w:val="28"/>
+          <w:lang w:val="en-US"/>
+        </w:rPr>
+        <w:t xml:space="preserve">Pre-conditions: </w:t>
+      </w:r>
+      <w:r>
+        <w:rPr>
+          <w:sz w:val="28"/>
+          <w:szCs w:val="28"/>
+          <w:lang w:val="en-US"/>
+        </w:rPr>
+        <w:t>chosen category from the category menu</w:t>
+      </w:r>
+    </w:p>
+    <w:p>
+      <w:pPr>
+        <w:rPr>
+          <w:b/>
+          <w:sz w:val="28"/>
+          <w:szCs w:val="28"/>
+          <w:lang w:val="en-US"/>
+        </w:rPr>
+      </w:pPr>
+      <w:r>
+        <w:rPr>
+          <w:b/>
+          <w:sz w:val="28"/>
+          <w:szCs w:val="28"/>
+          <w:lang w:val="en-US"/>
+        </w:rPr>
+        <w:t>Step 1</w:t>
+      </w:r>
+    </w:p>
+    <w:p>
+      <w:pPr>
+        <w:rPr>
+          <w:sz w:val="28"/>
+          <w:szCs w:val="28"/>
+          <w:lang w:val="en-US"/>
+        </w:rPr>
+      </w:pPr>
+      <w:r>
+        <w:rPr>
+          <w:sz w:val="28"/>
+          <w:szCs w:val="28"/>
+          <w:lang w:val="en-US"/>
+        </w:rPr>
+        <w:t>Action</w:t>
+      </w:r>
+      <w:r>
+        <w:rPr>
+          <w:sz w:val="28"/>
+          <w:szCs w:val="28"/>
+          <w:lang w:val="en-US"/>
+        </w:rPr>
+        <w:t>: click on the box located above the offers, on the upper left side of screen, below the main tab. Choose how to arrange the offers: newest, most popular or most viewed</w:t>
+      </w:r>
+    </w:p>
+    <w:p>
+      <w:pPr>
+        <w:rPr>
+          <w:sz w:val="28"/>
+          <w:szCs w:val="28"/>
+          <w:lang w:val="en-US"/>
+        </w:rPr>
+      </w:pPr>
+      <w:r>
+        <w:rPr>
+          <w:sz w:val="28"/>
+          <w:szCs w:val="28"/>
+          <w:lang w:val="en-US"/>
+        </w:rPr>
+        <w:t>Expected output: offers are arranged according to the chosen option</w:t>
+      </w:r>
+    </w:p>
+    <w:p>
+      <w:pPr>
+        <w:rPr>
+          <w:b/>
+          <w:sz w:val="28"/>
+          <w:szCs w:val="28"/>
+          <w:lang w:val="en-US"/>
+        </w:rPr>
+      </w:pPr>
+      <w:r>
+        <w:rPr>
+          <w:b/>
+          <w:sz w:val="28"/>
+          <w:szCs w:val="28"/>
+          <w:lang w:val="en-US"/>
+        </w:rPr>
+        <w:t>Step 2</w:t>
+      </w:r>
+    </w:p>
+    <w:p>
+      <w:pPr>
+        <w:rPr>
+          <w:sz w:val="28"/>
+          <w:szCs w:val="28"/>
+          <w:lang w:val="en-US"/>
+        </w:rPr>
+      </w:pPr>
+      <w:r>
+        <w:rPr>
+          <w:sz w:val="28"/>
+          <w:szCs w:val="28"/>
+          <w:lang w:val="en-US"/>
+        </w:rPr>
+        <w:t>Action: click on</w:t>
+      </w:r>
+      <w:r>
+        <w:rPr>
+          <w:sz w:val="28"/>
+          <w:szCs w:val="28"/>
+          <w:lang w:val="en-US"/>
+        </w:rPr>
+        <w:t xml:space="preserve"> the</w:t>
+      </w:r>
+      <w:r>
+        <w:rPr>
+          <w:sz w:val="28"/>
+          <w:szCs w:val="28"/>
+          <w:lang w:val="en-US"/>
+        </w:rPr>
+        <w:t xml:space="preserve"> location button and choose a city</w:t>
+      </w:r>
+    </w:p>
+    <w:p>
+      <w:pPr>
+        <w:rPr>
+          <w:sz w:val="28"/>
+          <w:szCs w:val="28"/>
+          <w:lang w:val="en-US"/>
+        </w:rPr>
+      </w:pPr>
+      <w:r>
+        <w:rPr>
+          <w:sz w:val="28"/>
+          <w:szCs w:val="28"/>
+          <w:lang w:val="en-US"/>
+        </w:rPr>
         <w:lastRenderedPageBreak/>
-        <w:t>(Lo</w:t>
-      </w:r>
-      <w:r>
-        <w:rPr>
-          <w:sz w:val="36"/>
-          <w:szCs w:val="36"/>
-          <w:lang w:val="en-US"/>
-        </w:rPr>
-        <w:t>ading a category</w:t>
-      </w:r>
-      <w:r>
-        <w:rPr>
-          <w:sz w:val="36"/>
-          <w:szCs w:val="36"/>
-          <w:lang w:val="en-US"/>
-        </w:rPr>
-        <w:t>)</w:t>
+        <w:t xml:space="preserve">Expected output: </w:t>
+      </w:r>
+      <w:r>
+        <w:rPr>
+          <w:sz w:val="28"/>
+          <w:szCs w:val="28"/>
+          <w:lang w:val="en-US"/>
+        </w:rPr>
+        <w:t>categories are arranged by the desired location</w:t>
+      </w:r>
+    </w:p>
+    <w:p>
+      <w:pPr>
+        <w:rPr>
+          <w:sz w:val="28"/>
+          <w:szCs w:val="28"/>
+          <w:lang w:val="en-US"/>
+        </w:rPr>
+      </w:pPr>
+    </w:p>
+    <w:p>
+      <w:pPr>
+        <w:jc w:val="center"/>
+        <w:rPr>
+          <w:sz w:val="36"/>
+          <w:szCs w:val="36"/>
+          <w:lang w:val="en-US"/>
+        </w:rPr>
+      </w:pPr>
+      <w:r>
+        <w:rPr>
+          <w:sz w:val="36"/>
+          <w:szCs w:val="36"/>
+          <w:lang w:val="en-US"/>
+        </w:rPr>
+        <w:t>Test Case 8</w:t>
+      </w:r>
+    </w:p>
+    <w:p>
+      <w:pPr>
+        <w:jc w:val="center"/>
+        <w:rPr>
+          <w:sz w:val="36"/>
+          <w:szCs w:val="36"/>
+          <w:lang w:val="en-US"/>
+        </w:rPr>
+      </w:pPr>
+      <w:r>
+        <w:rPr>
+          <w:sz w:val="36"/>
+          <w:szCs w:val="36"/>
+          <w:lang w:val="en-US"/>
+        </w:rPr>
+        <w:t>(Choosing an offer)</w:t>
       </w:r>
     </w:p>
     <w:p>
@@ -1603,8 +1933,18 @@
           <w:szCs w:val="28"/>
           <w:lang w:val="en-US"/>
         </w:rPr>
-        <w:t>website loads</w:t>
-      </w:r>
+        <w:t>chosen a particular offer</w:t>
+      </w:r>
+    </w:p>
+    <w:p>
+      <w:pPr>
+        <w:rPr>
+          <w:b/>
+          <w:sz w:val="28"/>
+          <w:szCs w:val="28"/>
+          <w:lang w:val="en-US"/>
+        </w:rPr>
+      </w:pPr>
     </w:p>
     <w:p>
       <w:pPr>
@@ -1647,15 +1987,483 @@
           <w:szCs w:val="28"/>
           <w:lang w:val="en-US"/>
         </w:rPr>
-        <w:t xml:space="preserve">: </w:t>
-      </w:r>
-      <w:r>
-        <w:rPr>
-          <w:sz w:val="28"/>
-          <w:szCs w:val="28"/>
-          <w:lang w:val="en-US"/>
-        </w:rPr>
-        <w:t>choose a category from the category menu and click it</w:t>
+        <w:t>: click on the desired offer</w:t>
+      </w:r>
+    </w:p>
+    <w:p>
+      <w:pPr>
+        <w:rPr>
+          <w:sz w:val="28"/>
+          <w:szCs w:val="28"/>
+          <w:lang w:val="en-US"/>
+        </w:rPr>
+      </w:pPr>
+      <w:r>
+        <w:rPr>
+          <w:sz w:val="28"/>
+          <w:szCs w:val="28"/>
+          <w:lang w:val="en-US"/>
+        </w:rPr>
+        <w:t>Expected output: new page with the desired offer loads</w:t>
+      </w:r>
+    </w:p>
+    <w:p>
+      <w:pPr>
+        <w:rPr>
+          <w:sz w:val="28"/>
+          <w:szCs w:val="28"/>
+          <w:lang w:val="en-US"/>
+        </w:rPr>
+      </w:pPr>
+    </w:p>
+    <w:p>
+      <w:pPr>
+        <w:jc w:val="center"/>
+        <w:rPr>
+          <w:sz w:val="36"/>
+          <w:szCs w:val="36"/>
+          <w:lang w:val="en-US"/>
+        </w:rPr>
+      </w:pPr>
+      <w:r>
+        <w:rPr>
+          <w:sz w:val="36"/>
+          <w:szCs w:val="36"/>
+          <w:lang w:val="en-US"/>
+        </w:rPr>
+        <w:t>Test Case 9</w:t>
+      </w:r>
+    </w:p>
+    <w:p>
+      <w:pPr>
+        <w:jc w:val="center"/>
+        <w:rPr>
+          <w:sz w:val="36"/>
+          <w:szCs w:val="36"/>
+          <w:lang w:val="en-US"/>
+        </w:rPr>
+      </w:pPr>
+      <w:r>
+        <w:rPr>
+          <w:sz w:val="36"/>
+          <w:szCs w:val="36"/>
+          <w:lang w:val="en-US"/>
+        </w:rPr>
+        <w:t>(Buying a voucher)</w:t>
+      </w:r>
+    </w:p>
+    <w:p>
+      <w:pPr>
+        <w:rPr>
+          <w:b/>
+          <w:sz w:val="28"/>
+          <w:szCs w:val="28"/>
+          <w:lang w:val="en-US"/>
+        </w:rPr>
+      </w:pPr>
+    </w:p>
+    <w:p>
+      <w:pPr>
+        <w:rPr>
+          <w:sz w:val="28"/>
+          <w:szCs w:val="28"/>
+          <w:lang w:val="en-US"/>
+        </w:rPr>
+      </w:pPr>
+      <w:r>
+        <w:rPr>
+          <w:b/>
+          <w:sz w:val="28"/>
+          <w:szCs w:val="28"/>
+          <w:lang w:val="en-US"/>
+        </w:rPr>
+        <w:t xml:space="preserve">Pre-conditions: </w:t>
+      </w:r>
+      <w:r>
+        <w:rPr>
+          <w:sz w:val="28"/>
+          <w:szCs w:val="28"/>
+          <w:lang w:val="en-US"/>
+        </w:rPr>
+        <w:t>clicked on a particular offer</w:t>
+      </w:r>
+    </w:p>
+    <w:p>
+      <w:pPr>
+        <w:rPr>
+          <w:b/>
+          <w:sz w:val="28"/>
+          <w:szCs w:val="28"/>
+          <w:lang w:val="en-US"/>
+        </w:rPr>
+      </w:pPr>
+      <w:r>
+        <w:rPr>
+          <w:b/>
+          <w:sz w:val="28"/>
+          <w:szCs w:val="28"/>
+          <w:lang w:val="en-US"/>
+        </w:rPr>
+        <w:t>Step 1</w:t>
+      </w:r>
+    </w:p>
+    <w:p>
+      <w:pPr>
+        <w:rPr>
+          <w:sz w:val="28"/>
+          <w:szCs w:val="28"/>
+          <w:lang w:val="en-US"/>
+        </w:rPr>
+      </w:pPr>
+      <w:r>
+        <w:rPr>
+          <w:sz w:val="28"/>
+          <w:szCs w:val="28"/>
+          <w:lang w:val="en-US"/>
+        </w:rPr>
+        <w:t>Action</w:t>
+      </w:r>
+      <w:r>
+        <w:rPr>
+          <w:sz w:val="28"/>
+          <w:szCs w:val="28"/>
+          <w:lang w:val="en-US"/>
+        </w:rPr>
+        <w:t>: click the “buy” button</w:t>
+      </w:r>
+    </w:p>
+    <w:p>
+      <w:pPr>
+        <w:rPr>
+          <w:sz w:val="28"/>
+          <w:szCs w:val="28"/>
+          <w:lang w:val="en-US"/>
+        </w:rPr>
+      </w:pPr>
+      <w:r>
+        <w:rPr>
+          <w:sz w:val="28"/>
+          <w:szCs w:val="28"/>
+          <w:lang w:val="en-US"/>
+        </w:rPr>
+        <w:t>Expected output: new page with ways to pay</w:t>
+      </w:r>
+      <w:r>
+        <w:rPr>
+          <w:sz w:val="28"/>
+          <w:szCs w:val="28"/>
+          <w:lang w:val="en-US"/>
+        </w:rPr>
+        <w:t xml:space="preserve"> options</w:t>
+      </w:r>
+      <w:r>
+        <w:rPr>
+          <w:sz w:val="28"/>
+          <w:szCs w:val="28"/>
+          <w:lang w:val="en-US"/>
+        </w:rPr>
+        <w:t xml:space="preserve"> loads</w:t>
+      </w:r>
+    </w:p>
+    <w:p>
+      <w:pPr>
+        <w:rPr>
+          <w:b/>
+          <w:sz w:val="28"/>
+          <w:szCs w:val="28"/>
+          <w:lang w:val="en-US"/>
+        </w:rPr>
+      </w:pPr>
+      <w:r>
+        <w:rPr>
+          <w:b/>
+          <w:sz w:val="28"/>
+          <w:szCs w:val="28"/>
+          <w:lang w:val="en-US"/>
+        </w:rPr>
+        <w:t>Step 2</w:t>
+      </w:r>
+    </w:p>
+    <w:p>
+      <w:pPr>
+        <w:rPr>
+          <w:sz w:val="28"/>
+          <w:szCs w:val="28"/>
+          <w:lang w:val="en-US"/>
+        </w:rPr>
+      </w:pPr>
+      <w:r>
+        <w:rPr>
+          <w:sz w:val="28"/>
+          <w:szCs w:val="28"/>
+          <w:lang w:val="en-US"/>
+        </w:rPr>
+        <w:t>Action: choose one of the options for paying the voucher and click it</w:t>
+      </w:r>
+    </w:p>
+    <w:p>
+      <w:pPr>
+        <w:rPr>
+          <w:sz w:val="28"/>
+          <w:szCs w:val="28"/>
+          <w:lang w:val="en-US"/>
+        </w:rPr>
+      </w:pPr>
+      <w:r>
+        <w:rPr>
+          <w:sz w:val="28"/>
+          <w:szCs w:val="28"/>
+          <w:lang w:val="en-US"/>
+        </w:rPr>
+        <w:t>Expected output: new page with unique ID loads</w:t>
+      </w:r>
+    </w:p>
+    <w:p>
+      <w:pPr>
+        <w:rPr>
+          <w:b/>
+          <w:sz w:val="28"/>
+          <w:szCs w:val="28"/>
+          <w:lang w:val="en-US"/>
+        </w:rPr>
+      </w:pPr>
+      <w:r>
+        <w:rPr>
+          <w:b/>
+          <w:sz w:val="28"/>
+          <w:szCs w:val="28"/>
+          <w:lang w:val="en-US"/>
+        </w:rPr>
+        <w:t>Step 3</w:t>
+      </w:r>
+    </w:p>
+    <w:p>
+      <w:pPr>
+        <w:rPr>
+          <w:sz w:val="28"/>
+          <w:szCs w:val="28"/>
+          <w:lang w:val="en-US"/>
+        </w:rPr>
+      </w:pPr>
+      <w:r>
+        <w:rPr>
+          <w:sz w:val="28"/>
+          <w:szCs w:val="28"/>
+          <w:lang w:val="en-US"/>
+        </w:rPr>
+        <w:t>Action: choose “print” or “save” option and click the button</w:t>
+      </w:r>
+    </w:p>
+    <w:p>
+      <w:pPr>
+        <w:rPr>
+          <w:sz w:val="28"/>
+          <w:szCs w:val="28"/>
+          <w:lang w:val="en-US"/>
+        </w:rPr>
+      </w:pPr>
+      <w:r>
+        <w:rPr>
+          <w:sz w:val="28"/>
+          <w:szCs w:val="28"/>
+          <w:lang w:val="en-US"/>
+        </w:rPr>
+        <w:t>Expected output: the voucher either prints or is saved on the computer depending on the choice</w:t>
+      </w:r>
+      <w:r>
+        <w:rPr>
+          <w:sz w:val="28"/>
+          <w:szCs w:val="28"/>
+          <w:lang w:val="en-US"/>
+        </w:rPr>
+        <w:t xml:space="preserve"> made</w:t>
+      </w:r>
+    </w:p>
+    <w:p>
+      <w:pPr>
+        <w:rPr>
+          <w:sz w:val="28"/>
+          <w:szCs w:val="28"/>
+          <w:lang w:val="en-US"/>
+        </w:rPr>
+      </w:pPr>
+    </w:p>
+    <w:p>
+      <w:pPr>
+        <w:jc w:val="center"/>
+        <w:rPr>
+          <w:sz w:val="36"/>
+          <w:szCs w:val="36"/>
+          <w:lang w:val="en-US"/>
+        </w:rPr>
+      </w:pPr>
+      <w:r>
+        <w:rPr>
+          <w:sz w:val="36"/>
+          <w:szCs w:val="36"/>
+          <w:lang w:val="en-US"/>
+        </w:rPr>
+        <w:lastRenderedPageBreak/>
+        <w:t>Test Case 9</w:t>
+      </w:r>
+    </w:p>
+    <w:p>
+      <w:pPr>
+        <w:jc w:val="center"/>
+        <w:rPr>
+          <w:sz w:val="36"/>
+          <w:szCs w:val="36"/>
+          <w:lang w:val="en-US"/>
+        </w:rPr>
+      </w:pPr>
+      <w:r>
+        <w:rPr>
+          <w:sz w:val="36"/>
+          <w:szCs w:val="36"/>
+          <w:lang w:val="en-US"/>
+        </w:rPr>
+        <w:t>(Placing voucher offer)</w:t>
+      </w:r>
+    </w:p>
+    <w:p>
+      <w:pPr>
+        <w:rPr>
+          <w:b/>
+          <w:sz w:val="28"/>
+          <w:szCs w:val="28"/>
+          <w:lang w:val="en-US"/>
+        </w:rPr>
+      </w:pPr>
+    </w:p>
+    <w:p>
+      <w:pPr>
+        <w:rPr>
+          <w:sz w:val="28"/>
+          <w:szCs w:val="28"/>
+          <w:lang w:val="en-US"/>
+        </w:rPr>
+      </w:pPr>
+      <w:r>
+        <w:rPr>
+          <w:b/>
+          <w:sz w:val="28"/>
+          <w:szCs w:val="28"/>
+          <w:lang w:val="en-US"/>
+        </w:rPr>
+        <w:t xml:space="preserve">Pre-conditions: </w:t>
+      </w:r>
+      <w:r>
+        <w:rPr>
+          <w:sz w:val="28"/>
+          <w:szCs w:val="28"/>
+          <w:lang w:val="en-US"/>
+        </w:rPr>
+        <w:t>logged in as company client; approved in the partner’s program</w:t>
+      </w:r>
+    </w:p>
+    <w:p>
+      <w:pPr>
+        <w:rPr>
+          <w:b/>
+          <w:sz w:val="28"/>
+          <w:szCs w:val="28"/>
+          <w:lang w:val="en-US"/>
+        </w:rPr>
+      </w:pPr>
+      <w:r>
+        <w:rPr>
+          <w:b/>
+          <w:sz w:val="28"/>
+          <w:szCs w:val="28"/>
+          <w:lang w:val="en-US"/>
+        </w:rPr>
+        <w:t>Step 1</w:t>
+      </w:r>
+    </w:p>
+    <w:p>
+      <w:pPr>
+        <w:rPr>
+          <w:sz w:val="28"/>
+          <w:szCs w:val="28"/>
+          <w:lang w:val="en-US"/>
+        </w:rPr>
+      </w:pPr>
+      <w:r>
+        <w:rPr>
+          <w:sz w:val="28"/>
+          <w:szCs w:val="28"/>
+          <w:lang w:val="en-US"/>
+        </w:rPr>
+        <w:t>Action</w:t>
+      </w:r>
+      <w:r>
+        <w:rPr>
+          <w:sz w:val="28"/>
+          <w:szCs w:val="28"/>
+          <w:lang w:val="en-US"/>
+        </w:rPr>
+        <w:t>: log in by filling your username and password</w:t>
+      </w:r>
+    </w:p>
+    <w:p>
+      <w:pPr>
+        <w:rPr>
+          <w:sz w:val="28"/>
+          <w:szCs w:val="28"/>
+          <w:lang w:val="en-US"/>
+        </w:rPr>
+      </w:pPr>
+      <w:r>
+        <w:rPr>
+          <w:sz w:val="28"/>
+          <w:szCs w:val="28"/>
+          <w:lang w:val="en-US"/>
+        </w:rPr>
+        <w:t>Expected output: the company client is logged in</w:t>
+      </w:r>
+    </w:p>
+    <w:p>
+      <w:pPr>
+        <w:rPr>
+          <w:b/>
+          <w:sz w:val="28"/>
+          <w:szCs w:val="28"/>
+          <w:lang w:val="en-US"/>
+        </w:rPr>
+      </w:pPr>
+      <w:r>
+        <w:rPr>
+          <w:b/>
+          <w:sz w:val="28"/>
+          <w:szCs w:val="28"/>
+          <w:lang w:val="en-US"/>
+        </w:rPr>
+        <w:t>Step 2</w:t>
+      </w:r>
+    </w:p>
+    <w:p>
+      <w:pPr>
+        <w:rPr>
+          <w:sz w:val="28"/>
+          <w:szCs w:val="28"/>
+          <w:lang w:val="en-US"/>
+        </w:rPr>
+      </w:pPr>
+      <w:r>
+        <w:rPr>
+          <w:sz w:val="28"/>
+          <w:szCs w:val="28"/>
+          <w:lang w:val="en-US"/>
+        </w:rPr>
+        <w:t xml:space="preserve">Action: press </w:t>
+      </w:r>
+      <w:r>
+        <w:rPr>
+          <w:sz w:val="28"/>
+          <w:szCs w:val="28"/>
+          <w:lang w:val="en-US"/>
+        </w:rPr>
+        <w:t>user’s tab and click on the “place an offer” button from the dropdown menu</w:t>
       </w:r>
     </w:p>
     <w:p>
@@ -1680,726 +2488,7 @@
           <w:szCs w:val="28"/>
           <w:lang w:val="en-US"/>
         </w:rPr>
-        <w:t>new page with displayed offers from the chosen category appears</w:t>
-      </w:r>
-    </w:p>
-    <w:p>
-      <w:pPr>
-        <w:rPr>
-          <w:sz w:val="28"/>
-          <w:szCs w:val="28"/>
-          <w:lang w:val="en-US"/>
-        </w:rPr>
-      </w:pPr>
-    </w:p>
-    <w:p>
-      <w:pPr>
-        <w:jc w:val="center"/>
-        <w:rPr>
-          <w:sz w:val="36"/>
-          <w:szCs w:val="36"/>
-          <w:lang w:val="en-US"/>
-        </w:rPr>
-      </w:pPr>
-      <w:r>
-        <w:rPr>
-          <w:sz w:val="36"/>
-          <w:szCs w:val="36"/>
-          <w:lang w:val="en-US"/>
-        </w:rPr>
-        <w:t>Test</w:t>
-      </w:r>
-      <w:r>
-        <w:rPr>
-          <w:sz w:val="36"/>
-          <w:szCs w:val="36"/>
-          <w:lang w:val="en-US"/>
-        </w:rPr>
-        <w:t xml:space="preserve"> Case 7</w:t>
-      </w:r>
-    </w:p>
-    <w:p>
-      <w:pPr>
-        <w:jc w:val="center"/>
-        <w:rPr>
-          <w:sz w:val="36"/>
-          <w:szCs w:val="36"/>
-          <w:lang w:val="en-US"/>
-        </w:rPr>
-      </w:pPr>
-      <w:r>
-        <w:rPr>
-          <w:sz w:val="36"/>
-          <w:szCs w:val="36"/>
-          <w:lang w:val="en-US"/>
-        </w:rPr>
-        <w:t>(</w:t>
-      </w:r>
-      <w:r>
-        <w:rPr>
-          <w:sz w:val="36"/>
-          <w:szCs w:val="36"/>
-          <w:lang w:val="en-US"/>
-        </w:rPr>
-        <w:t>Category arrangement</w:t>
-      </w:r>
-      <w:r>
-        <w:rPr>
-          <w:sz w:val="36"/>
-          <w:szCs w:val="36"/>
-          <w:lang w:val="en-US"/>
-        </w:rPr>
-        <w:t>)</w:t>
-      </w:r>
-    </w:p>
-    <w:p>
-      <w:pPr>
-        <w:rPr>
-          <w:b/>
-          <w:sz w:val="28"/>
-          <w:szCs w:val="28"/>
-          <w:lang w:val="en-US"/>
-        </w:rPr>
-      </w:pPr>
-    </w:p>
-    <w:p>
-      <w:pPr>
-        <w:rPr>
-          <w:sz w:val="28"/>
-          <w:szCs w:val="28"/>
-          <w:lang w:val="en-US"/>
-        </w:rPr>
-      </w:pPr>
-      <w:r>
-        <w:rPr>
-          <w:b/>
-          <w:sz w:val="28"/>
-          <w:szCs w:val="28"/>
-          <w:lang w:val="en-US"/>
-        </w:rPr>
-        <w:t xml:space="preserve">Pre-conditions: </w:t>
-      </w:r>
-      <w:r>
-        <w:rPr>
-          <w:sz w:val="28"/>
-          <w:szCs w:val="28"/>
-          <w:lang w:val="en-US"/>
-        </w:rPr>
-        <w:t>chosen category from the category menu</w:t>
-      </w:r>
-    </w:p>
-    <w:p>
-      <w:pPr>
-        <w:rPr>
-          <w:b/>
-          <w:sz w:val="28"/>
-          <w:szCs w:val="28"/>
-          <w:lang w:val="en-US"/>
-        </w:rPr>
-      </w:pPr>
-      <w:r>
-        <w:rPr>
-          <w:b/>
-          <w:sz w:val="28"/>
-          <w:szCs w:val="28"/>
-          <w:lang w:val="en-US"/>
-        </w:rPr>
-        <w:t>Step 1</w:t>
-      </w:r>
-    </w:p>
-    <w:p>
-      <w:pPr>
-        <w:rPr>
-          <w:sz w:val="28"/>
-          <w:szCs w:val="28"/>
-          <w:lang w:val="en-US"/>
-        </w:rPr>
-      </w:pPr>
-      <w:r>
-        <w:rPr>
-          <w:sz w:val="28"/>
-          <w:szCs w:val="28"/>
-          <w:lang w:val="en-US"/>
-        </w:rPr>
-        <w:t>Action</w:t>
-      </w:r>
-      <w:r>
-        <w:rPr>
-          <w:sz w:val="28"/>
-          <w:szCs w:val="28"/>
-          <w:lang w:val="en-US"/>
-        </w:rPr>
-        <w:t xml:space="preserve">: </w:t>
-      </w:r>
-      <w:r>
-        <w:rPr>
-          <w:sz w:val="28"/>
-          <w:szCs w:val="28"/>
-          <w:lang w:val="en-US"/>
-        </w:rPr>
-        <w:t>click on the box located a</w:t>
-      </w:r>
-      <w:r>
-        <w:rPr>
-          <w:sz w:val="28"/>
-          <w:szCs w:val="28"/>
-          <w:lang w:val="en-US"/>
-        </w:rPr>
-        <w:t>bove the offers, on the upper left side of screen, below the main tab</w:t>
-      </w:r>
-      <w:r>
-        <w:rPr>
-          <w:sz w:val="28"/>
-          <w:szCs w:val="28"/>
-          <w:lang w:val="en-US"/>
-        </w:rPr>
-        <w:t>. Choose how to arrange the offers: newest, most popular or most viewed</w:t>
-      </w:r>
-    </w:p>
-    <w:p>
-      <w:pPr>
-        <w:rPr>
-          <w:sz w:val="28"/>
-          <w:szCs w:val="28"/>
-          <w:lang w:val="en-US"/>
-        </w:rPr>
-      </w:pPr>
-      <w:r>
-        <w:rPr>
-          <w:sz w:val="28"/>
-          <w:szCs w:val="28"/>
-          <w:lang w:val="en-US"/>
-        </w:rPr>
-        <w:t xml:space="preserve">Expected output: </w:t>
-      </w:r>
-      <w:r>
-        <w:rPr>
-          <w:sz w:val="28"/>
-          <w:szCs w:val="28"/>
-          <w:lang w:val="en-US"/>
-        </w:rPr>
-        <w:t>offers are arranged according to the chosen option</w:t>
-      </w:r>
-    </w:p>
-    <w:p>
-      <w:pPr>
-        <w:rPr>
-          <w:b/>
-          <w:sz w:val="28"/>
-          <w:szCs w:val="28"/>
-          <w:lang w:val="en-US"/>
-        </w:rPr>
-      </w:pPr>
-      <w:r>
-        <w:rPr>
-          <w:b/>
-          <w:sz w:val="28"/>
-          <w:szCs w:val="28"/>
-          <w:lang w:val="en-US"/>
-        </w:rPr>
-        <w:t>Step 2</w:t>
-      </w:r>
-    </w:p>
-    <w:p>
-      <w:pPr>
-        <w:rPr>
-          <w:sz w:val="28"/>
-          <w:szCs w:val="28"/>
-          <w:lang w:val="en-US"/>
-        </w:rPr>
-      </w:pPr>
-      <w:r>
-        <w:rPr>
-          <w:sz w:val="28"/>
-          <w:szCs w:val="28"/>
-          <w:lang w:val="en-US"/>
-        </w:rPr>
-        <w:t>Action: click on</w:t>
-      </w:r>
-      <w:r>
-        <w:rPr>
-          <w:sz w:val="28"/>
-          <w:szCs w:val="28"/>
-          <w:lang w:val="en-US"/>
-        </w:rPr>
-        <w:t xml:space="preserve"> the</w:t>
-      </w:r>
-      <w:r>
-        <w:rPr>
-          <w:sz w:val="28"/>
-          <w:szCs w:val="28"/>
-          <w:lang w:val="en-US"/>
-        </w:rPr>
-        <w:t xml:space="preserve"> location button and choose a city</w:t>
-      </w:r>
-    </w:p>
-    <w:p>
-      <w:pPr>
-        <w:rPr>
-          <w:sz w:val="28"/>
-          <w:szCs w:val="28"/>
-          <w:lang w:val="en-US"/>
-        </w:rPr>
-      </w:pPr>
-      <w:r>
-        <w:rPr>
-          <w:sz w:val="28"/>
-          <w:szCs w:val="28"/>
-          <w:lang w:val="en-US"/>
-        </w:rPr>
-        <w:t xml:space="preserve">Expected output: </w:t>
-      </w:r>
-      <w:r>
-        <w:rPr>
-          <w:sz w:val="28"/>
-          <w:szCs w:val="28"/>
-          <w:lang w:val="en-US"/>
-        </w:rPr>
-        <w:t>categories are arranged by the desired location</w:t>
-      </w:r>
-    </w:p>
-    <w:p>
-      <w:pPr>
-        <w:rPr>
-          <w:sz w:val="28"/>
-          <w:szCs w:val="28"/>
-          <w:lang w:val="en-US"/>
-        </w:rPr>
-      </w:pPr>
-    </w:p>
-    <w:p>
-      <w:pPr>
-        <w:jc w:val="center"/>
-        <w:rPr>
-          <w:sz w:val="36"/>
-          <w:szCs w:val="36"/>
-          <w:lang w:val="en-US"/>
-        </w:rPr>
-      </w:pPr>
-      <w:r>
-        <w:rPr>
-          <w:sz w:val="36"/>
-          <w:szCs w:val="36"/>
-          <w:lang w:val="en-US"/>
-        </w:rPr>
-        <w:t>Test</w:t>
-      </w:r>
-      <w:r>
-        <w:rPr>
-          <w:sz w:val="36"/>
-          <w:szCs w:val="36"/>
-          <w:lang w:val="en-US"/>
-        </w:rPr>
-        <w:t xml:space="preserve"> Case 8</w:t>
-      </w:r>
-    </w:p>
-    <w:p>
-      <w:pPr>
-        <w:jc w:val="center"/>
-        <w:rPr>
-          <w:sz w:val="36"/>
-          <w:szCs w:val="36"/>
-          <w:lang w:val="en-US"/>
-        </w:rPr>
-      </w:pPr>
-      <w:r>
-        <w:rPr>
-          <w:sz w:val="36"/>
-          <w:szCs w:val="36"/>
-          <w:lang w:val="en-US"/>
-        </w:rPr>
-        <w:t>(</w:t>
-      </w:r>
-      <w:r>
-        <w:rPr>
-          <w:sz w:val="36"/>
-          <w:szCs w:val="36"/>
-          <w:lang w:val="en-US"/>
-        </w:rPr>
-        <w:t>Choosing an offer</w:t>
-      </w:r>
-      <w:r>
-        <w:rPr>
-          <w:sz w:val="36"/>
-          <w:szCs w:val="36"/>
-          <w:lang w:val="en-US"/>
-        </w:rPr>
-        <w:t>)</w:t>
-      </w:r>
-    </w:p>
-    <w:p>
-      <w:pPr>
-        <w:rPr>
-          <w:b/>
-          <w:sz w:val="28"/>
-          <w:szCs w:val="28"/>
-          <w:lang w:val="en-US"/>
-        </w:rPr>
-      </w:pPr>
-    </w:p>
-    <w:p>
-      <w:pPr>
-        <w:rPr>
-          <w:sz w:val="28"/>
-          <w:szCs w:val="28"/>
-          <w:lang w:val="en-US"/>
-        </w:rPr>
-      </w:pPr>
-      <w:r>
-        <w:rPr>
-          <w:b/>
-          <w:sz w:val="28"/>
-          <w:szCs w:val="28"/>
-          <w:lang w:val="en-US"/>
-        </w:rPr>
-        <w:t xml:space="preserve">Pre-conditions: </w:t>
-      </w:r>
-      <w:r>
-        <w:rPr>
-          <w:sz w:val="28"/>
-          <w:szCs w:val="28"/>
-          <w:lang w:val="en-US"/>
-        </w:rPr>
-        <w:t>chosen a particular offer</w:t>
-      </w:r>
-    </w:p>
-    <w:p>
-      <w:pPr>
-        <w:rPr>
-          <w:b/>
-          <w:sz w:val="28"/>
-          <w:szCs w:val="28"/>
-          <w:lang w:val="en-US"/>
-        </w:rPr>
-      </w:pPr>
-    </w:p>
-    <w:p>
-      <w:pPr>
-        <w:rPr>
-          <w:b/>
-          <w:sz w:val="28"/>
-          <w:szCs w:val="28"/>
-          <w:lang w:val="en-US"/>
-        </w:rPr>
-      </w:pPr>
-      <w:r>
-        <w:rPr>
-          <w:b/>
-          <w:sz w:val="28"/>
-          <w:szCs w:val="28"/>
-          <w:lang w:val="en-US"/>
-        </w:rPr>
-        <w:lastRenderedPageBreak/>
-        <w:t>Step 1</w:t>
-      </w:r>
-    </w:p>
-    <w:p>
-      <w:pPr>
-        <w:rPr>
-          <w:sz w:val="28"/>
-          <w:szCs w:val="28"/>
-          <w:lang w:val="en-US"/>
-        </w:rPr>
-      </w:pPr>
-      <w:r>
-        <w:rPr>
-          <w:sz w:val="28"/>
-          <w:szCs w:val="28"/>
-          <w:lang w:val="en-US"/>
-        </w:rPr>
-        <w:t>Action</w:t>
-      </w:r>
-      <w:r>
-        <w:rPr>
-          <w:sz w:val="28"/>
-          <w:szCs w:val="28"/>
-          <w:lang w:val="en-US"/>
-        </w:rPr>
-        <w:t xml:space="preserve">: </w:t>
-      </w:r>
-      <w:r>
-        <w:rPr>
-          <w:sz w:val="28"/>
-          <w:szCs w:val="28"/>
-          <w:lang w:val="en-US"/>
-        </w:rPr>
-        <w:t>click on the desired offer</w:t>
-      </w:r>
-    </w:p>
-    <w:p>
-      <w:pPr>
-        <w:rPr>
-          <w:sz w:val="28"/>
-          <w:szCs w:val="28"/>
-          <w:lang w:val="en-US"/>
-        </w:rPr>
-      </w:pPr>
-      <w:r>
-        <w:rPr>
-          <w:sz w:val="28"/>
-          <w:szCs w:val="28"/>
-          <w:lang w:val="en-US"/>
-        </w:rPr>
-        <w:t xml:space="preserve">Expected output: </w:t>
-      </w:r>
-      <w:r>
-        <w:rPr>
-          <w:sz w:val="28"/>
-          <w:szCs w:val="28"/>
-          <w:lang w:val="en-US"/>
-        </w:rPr>
-        <w:t>new page with the desired offer loads</w:t>
-      </w:r>
-    </w:p>
-    <w:p>
-      <w:pPr>
-        <w:rPr>
-          <w:sz w:val="28"/>
-          <w:szCs w:val="28"/>
-          <w:lang w:val="en-US"/>
-        </w:rPr>
-      </w:pPr>
-    </w:p>
-    <w:p>
-      <w:pPr>
-        <w:jc w:val="center"/>
-        <w:rPr>
-          <w:sz w:val="36"/>
-          <w:szCs w:val="36"/>
-          <w:lang w:val="en-US"/>
-        </w:rPr>
-      </w:pPr>
-      <w:r>
-        <w:rPr>
-          <w:sz w:val="36"/>
-          <w:szCs w:val="36"/>
-          <w:lang w:val="en-US"/>
-        </w:rPr>
-        <w:t>Test</w:t>
-      </w:r>
-      <w:r>
-        <w:rPr>
-          <w:sz w:val="36"/>
-          <w:szCs w:val="36"/>
-          <w:lang w:val="en-US"/>
-        </w:rPr>
-        <w:t xml:space="preserve"> Case 9</w:t>
-      </w:r>
-    </w:p>
-    <w:p>
-      <w:pPr>
-        <w:jc w:val="center"/>
-        <w:rPr>
-          <w:sz w:val="36"/>
-          <w:szCs w:val="36"/>
-          <w:lang w:val="en-US"/>
-        </w:rPr>
-      </w:pPr>
-      <w:r>
-        <w:rPr>
-          <w:sz w:val="36"/>
-          <w:szCs w:val="36"/>
-          <w:lang w:val="en-US"/>
-        </w:rPr>
-        <w:t>(</w:t>
-      </w:r>
-      <w:r>
-        <w:rPr>
-          <w:sz w:val="36"/>
-          <w:szCs w:val="36"/>
-          <w:lang w:val="en-US"/>
-        </w:rPr>
-        <w:t>Buying a voucher</w:t>
-      </w:r>
-      <w:r>
-        <w:rPr>
-          <w:sz w:val="36"/>
-          <w:szCs w:val="36"/>
-          <w:lang w:val="en-US"/>
-        </w:rPr>
-        <w:t>)</w:t>
-      </w:r>
-    </w:p>
-    <w:p>
-      <w:pPr>
-        <w:rPr>
-          <w:b/>
-          <w:sz w:val="28"/>
-          <w:szCs w:val="28"/>
-          <w:lang w:val="en-US"/>
-        </w:rPr>
-      </w:pPr>
-    </w:p>
-    <w:p>
-      <w:pPr>
-        <w:rPr>
-          <w:sz w:val="28"/>
-          <w:szCs w:val="28"/>
-          <w:lang w:val="en-US"/>
-        </w:rPr>
-      </w:pPr>
-      <w:r>
-        <w:rPr>
-          <w:b/>
-          <w:sz w:val="28"/>
-          <w:szCs w:val="28"/>
-          <w:lang w:val="en-US"/>
-        </w:rPr>
-        <w:t xml:space="preserve">Pre-conditions: </w:t>
-      </w:r>
-      <w:r>
-        <w:rPr>
-          <w:sz w:val="28"/>
-          <w:szCs w:val="28"/>
-          <w:lang w:val="en-US"/>
-        </w:rPr>
-        <w:t>clicked on a particular offer</w:t>
-      </w:r>
-    </w:p>
-    <w:p>
-      <w:pPr>
-        <w:rPr>
-          <w:b/>
-          <w:sz w:val="28"/>
-          <w:szCs w:val="28"/>
-          <w:lang w:val="en-US"/>
-        </w:rPr>
-      </w:pPr>
-      <w:r>
-        <w:rPr>
-          <w:b/>
-          <w:sz w:val="28"/>
-          <w:szCs w:val="28"/>
-          <w:lang w:val="en-US"/>
-        </w:rPr>
-        <w:t>Step 1</w:t>
-      </w:r>
-    </w:p>
-    <w:p>
-      <w:pPr>
-        <w:rPr>
-          <w:sz w:val="28"/>
-          <w:szCs w:val="28"/>
-          <w:lang w:val="en-US"/>
-        </w:rPr>
-      </w:pPr>
-      <w:r>
-        <w:rPr>
-          <w:sz w:val="28"/>
-          <w:szCs w:val="28"/>
-          <w:lang w:val="en-US"/>
-        </w:rPr>
-        <w:t>Action</w:t>
-      </w:r>
-      <w:r>
-        <w:rPr>
-          <w:sz w:val="28"/>
-          <w:szCs w:val="28"/>
-          <w:lang w:val="en-US"/>
-        </w:rPr>
-        <w:t xml:space="preserve">: click </w:t>
-      </w:r>
-      <w:r>
-        <w:rPr>
-          <w:sz w:val="28"/>
-          <w:szCs w:val="28"/>
-          <w:lang w:val="en-US"/>
-        </w:rPr>
-        <w:t>the “buy” button</w:t>
-      </w:r>
-    </w:p>
-    <w:p>
-      <w:pPr>
-        <w:rPr>
-          <w:sz w:val="28"/>
-          <w:szCs w:val="28"/>
-          <w:lang w:val="en-US"/>
-        </w:rPr>
-      </w:pPr>
-      <w:r>
-        <w:rPr>
-          <w:sz w:val="28"/>
-          <w:szCs w:val="28"/>
-          <w:lang w:val="en-US"/>
-        </w:rPr>
-        <w:t>Expected output: new page</w:t>
-      </w:r>
-      <w:r>
-        <w:rPr>
-          <w:sz w:val="28"/>
-          <w:szCs w:val="28"/>
-          <w:lang w:val="en-US"/>
-        </w:rPr>
-        <w:t xml:space="preserve"> with ways to pay</w:t>
-      </w:r>
-      <w:r>
-        <w:rPr>
-          <w:sz w:val="28"/>
-          <w:szCs w:val="28"/>
-          <w:lang w:val="en-US"/>
-        </w:rPr>
-        <w:t xml:space="preserve"> options</w:t>
-      </w:r>
-      <w:r>
-        <w:rPr>
-          <w:sz w:val="28"/>
-          <w:szCs w:val="28"/>
-          <w:lang w:val="en-US"/>
-        </w:rPr>
-        <w:t xml:space="preserve"> loads</w:t>
-      </w:r>
-    </w:p>
-    <w:p>
-      <w:pPr>
-        <w:rPr>
-          <w:b/>
-          <w:sz w:val="28"/>
-          <w:szCs w:val="28"/>
-          <w:lang w:val="en-US"/>
-        </w:rPr>
-      </w:pPr>
-      <w:r>
-        <w:rPr>
-          <w:b/>
-          <w:sz w:val="28"/>
-          <w:szCs w:val="28"/>
-          <w:lang w:val="en-US"/>
-        </w:rPr>
-        <w:t>Step 2</w:t>
-      </w:r>
-    </w:p>
-    <w:p>
-      <w:pPr>
-        <w:rPr>
-          <w:sz w:val="28"/>
-          <w:szCs w:val="28"/>
-          <w:lang w:val="en-US"/>
-        </w:rPr>
-      </w:pPr>
-      <w:r>
-        <w:rPr>
-          <w:sz w:val="28"/>
-          <w:szCs w:val="28"/>
-          <w:lang w:val="en-US"/>
-        </w:rPr>
-        <w:t>Action: choose one of the options for paying the voucher and click it</w:t>
-      </w:r>
-    </w:p>
-    <w:p>
-      <w:pPr>
-        <w:rPr>
-          <w:sz w:val="28"/>
-          <w:szCs w:val="28"/>
-          <w:lang w:val="en-US"/>
-        </w:rPr>
-      </w:pPr>
-      <w:r>
-        <w:rPr>
-          <w:sz w:val="28"/>
-          <w:szCs w:val="28"/>
-          <w:lang w:val="en-US"/>
-        </w:rPr>
-        <w:t>Expected output: new page with unique ID loads</w:t>
+        <w:t>new page with options to choose from loads</w:t>
       </w:r>
     </w:p>
     <w:p>
@@ -2435,242 +2524,6 @@
           <w:szCs w:val="28"/>
           <w:lang w:val="en-US"/>
         </w:rPr>
-        <w:t>Action: choose “print” or “save” option and click the button</w:t>
-      </w:r>
-    </w:p>
-    <w:p>
-      <w:pPr>
-        <w:rPr>
-          <w:sz w:val="28"/>
-          <w:szCs w:val="28"/>
-          <w:lang w:val="en-US"/>
-        </w:rPr>
-      </w:pPr>
-      <w:r>
-        <w:rPr>
-          <w:sz w:val="28"/>
-          <w:szCs w:val="28"/>
-          <w:lang w:val="en-US"/>
-        </w:rPr>
-        <w:t>Expected output: the voucher either prints or is saved on the computer depending on the choice</w:t>
-      </w:r>
-      <w:r>
-        <w:rPr>
-          <w:sz w:val="28"/>
-          <w:szCs w:val="28"/>
-          <w:lang w:val="en-US"/>
-        </w:rPr>
-        <w:t xml:space="preserve"> made</w:t>
-      </w:r>
-    </w:p>
-    <w:p>
-      <w:pPr>
-        <w:rPr>
-          <w:sz w:val="28"/>
-          <w:szCs w:val="28"/>
-          <w:lang w:val="en-US"/>
-        </w:rPr>
-      </w:pPr>
-    </w:p>
-    <w:p>
-      <w:pPr>
-        <w:jc w:val="center"/>
-        <w:rPr>
-          <w:sz w:val="36"/>
-          <w:szCs w:val="36"/>
-          <w:lang w:val="en-US"/>
-        </w:rPr>
-      </w:pPr>
-      <w:r>
-        <w:rPr>
-          <w:sz w:val="36"/>
-          <w:szCs w:val="36"/>
-          <w:lang w:val="en-US"/>
-        </w:rPr>
-        <w:t>Test Case 9</w:t>
-      </w:r>
-    </w:p>
-    <w:p>
-      <w:pPr>
-        <w:jc w:val="center"/>
-        <w:rPr>
-          <w:sz w:val="36"/>
-          <w:szCs w:val="36"/>
-          <w:lang w:val="en-US"/>
-        </w:rPr>
-      </w:pPr>
-      <w:r>
-        <w:rPr>
-          <w:sz w:val="36"/>
-          <w:szCs w:val="36"/>
-          <w:lang w:val="en-US"/>
-        </w:rPr>
-        <w:t>(</w:t>
-      </w:r>
-      <w:r>
-        <w:rPr>
-          <w:sz w:val="36"/>
-          <w:szCs w:val="36"/>
-          <w:lang w:val="en-US"/>
-        </w:rPr>
-        <w:t>Placing voucher offer</w:t>
-      </w:r>
-      <w:r>
-        <w:rPr>
-          <w:sz w:val="36"/>
-          <w:szCs w:val="36"/>
-          <w:lang w:val="en-US"/>
-        </w:rPr>
-        <w:t>)</w:t>
-      </w:r>
-    </w:p>
-    <w:p>
-      <w:pPr>
-        <w:rPr>
-          <w:b/>
-          <w:sz w:val="28"/>
-          <w:szCs w:val="28"/>
-          <w:lang w:val="en-US"/>
-        </w:rPr>
-      </w:pPr>
-    </w:p>
-    <w:p>
-      <w:pPr>
-        <w:rPr>
-          <w:sz w:val="28"/>
-          <w:szCs w:val="28"/>
-          <w:lang w:val="en-US"/>
-        </w:rPr>
-      </w:pPr>
-      <w:r>
-        <w:rPr>
-          <w:b/>
-          <w:sz w:val="28"/>
-          <w:szCs w:val="28"/>
-          <w:lang w:val="en-US"/>
-        </w:rPr>
-        <w:t xml:space="preserve">Pre-conditions: </w:t>
-      </w:r>
-      <w:r>
-        <w:rPr>
-          <w:sz w:val="28"/>
-          <w:szCs w:val="28"/>
-          <w:lang w:val="en-US"/>
-        </w:rPr>
-        <w:t>logged in as company client; approved in the partner’s program</w:t>
-      </w:r>
-    </w:p>
-    <w:p>
-      <w:pPr>
-        <w:rPr>
-          <w:b/>
-          <w:sz w:val="28"/>
-          <w:szCs w:val="28"/>
-          <w:lang w:val="en-US"/>
-        </w:rPr>
-      </w:pPr>
-      <w:r>
-        <w:rPr>
-          <w:b/>
-          <w:sz w:val="28"/>
-          <w:szCs w:val="28"/>
-          <w:lang w:val="en-US"/>
-        </w:rPr>
-        <w:t>Step 1</w:t>
-      </w:r>
-    </w:p>
-    <w:p>
-      <w:pPr>
-        <w:rPr>
-          <w:sz w:val="28"/>
-          <w:szCs w:val="28"/>
-          <w:lang w:val="en-US"/>
-        </w:rPr>
-      </w:pPr>
-      <w:r>
-        <w:rPr>
-          <w:sz w:val="28"/>
-          <w:szCs w:val="28"/>
-          <w:lang w:val="en-US"/>
-        </w:rPr>
-        <w:t>Action</w:t>
-      </w:r>
-      <w:r>
-        <w:rPr>
-          <w:sz w:val="28"/>
-          <w:szCs w:val="28"/>
-          <w:lang w:val="en-US"/>
-        </w:rPr>
-        <w:t xml:space="preserve">: </w:t>
-      </w:r>
-      <w:r>
-        <w:rPr>
-          <w:sz w:val="28"/>
-          <w:szCs w:val="28"/>
-          <w:lang w:val="en-US"/>
-        </w:rPr>
-        <w:t>log in by filling your username and password</w:t>
-      </w:r>
-    </w:p>
-    <w:p>
-      <w:pPr>
-        <w:rPr>
-          <w:sz w:val="28"/>
-          <w:szCs w:val="28"/>
-          <w:lang w:val="en-US"/>
-        </w:rPr>
-      </w:pPr>
-      <w:r>
-        <w:rPr>
-          <w:sz w:val="28"/>
-          <w:szCs w:val="28"/>
-          <w:lang w:val="en-US"/>
-        </w:rPr>
-        <w:t xml:space="preserve">Expected output: </w:t>
-      </w:r>
-      <w:r>
-        <w:rPr>
-          <w:sz w:val="28"/>
-          <w:szCs w:val="28"/>
-          <w:lang w:val="en-US"/>
-        </w:rPr>
-        <w:t>the company client is logged in</w:t>
-      </w:r>
-    </w:p>
-    <w:p>
-      <w:pPr>
-        <w:rPr>
-          <w:b/>
-          <w:sz w:val="28"/>
-          <w:szCs w:val="28"/>
-          <w:lang w:val="en-US"/>
-        </w:rPr>
-      </w:pPr>
-      <w:r>
-        <w:rPr>
-          <w:b/>
-          <w:sz w:val="28"/>
-          <w:szCs w:val="28"/>
-          <w:lang w:val="en-US"/>
-        </w:rPr>
-        <w:lastRenderedPageBreak/>
-        <w:t>Step 2</w:t>
-      </w:r>
-    </w:p>
-    <w:p>
-      <w:pPr>
-        <w:rPr>
-          <w:sz w:val="28"/>
-          <w:szCs w:val="28"/>
-          <w:lang w:val="en-US"/>
-        </w:rPr>
-      </w:pPr>
-      <w:r>
-        <w:rPr>
-          <w:sz w:val="28"/>
-          <w:szCs w:val="28"/>
-          <w:lang w:val="en-US"/>
-        </w:rPr>
         <w:t xml:space="preserve">Action: </w:t>
       </w:r>
       <w:r>
@@ -2679,83 +2532,6 @@
           <w:szCs w:val="28"/>
           <w:lang w:val="en-US"/>
         </w:rPr>
-        <w:t xml:space="preserve">press </w:t>
-      </w:r>
-      <w:r>
-        <w:rPr>
-          <w:sz w:val="28"/>
-          <w:szCs w:val="28"/>
-          <w:lang w:val="en-US"/>
-        </w:rPr>
-        <w:t>user’s tab and click on the “place an offer” button from the dropdown menu</w:t>
-      </w:r>
-    </w:p>
-    <w:p>
-      <w:pPr>
-        <w:rPr>
-          <w:sz w:val="28"/>
-          <w:szCs w:val="28"/>
-          <w:lang w:val="en-US"/>
-        </w:rPr>
-      </w:pPr>
-      <w:r>
-        <w:rPr>
-          <w:sz w:val="28"/>
-          <w:szCs w:val="28"/>
-          <w:lang w:val="en-US"/>
-        </w:rPr>
-        <w:t xml:space="preserve">Expected output: </w:t>
-      </w:r>
-      <w:r>
-        <w:rPr>
-          <w:sz w:val="28"/>
-          <w:szCs w:val="28"/>
-          <w:lang w:val="en-US"/>
-        </w:rPr>
-        <w:t>new page with options to choose from loads</w:t>
-      </w:r>
-    </w:p>
-    <w:p>
-      <w:pPr>
-        <w:rPr>
-          <w:b/>
-          <w:sz w:val="28"/>
-          <w:szCs w:val="28"/>
-          <w:lang w:val="en-US"/>
-        </w:rPr>
-      </w:pPr>
-      <w:r>
-        <w:rPr>
-          <w:b/>
-          <w:sz w:val="28"/>
-          <w:szCs w:val="28"/>
-          <w:lang w:val="en-US"/>
-        </w:rPr>
-        <w:t>Step 3</w:t>
-      </w:r>
-    </w:p>
-    <w:p>
-      <w:pPr>
-        <w:rPr>
-          <w:sz w:val="28"/>
-          <w:szCs w:val="28"/>
-          <w:lang w:val="en-US"/>
-        </w:rPr>
-      </w:pPr>
-      <w:r>
-        <w:rPr>
-          <w:sz w:val="28"/>
-          <w:szCs w:val="28"/>
-          <w:lang w:val="en-US"/>
-        </w:rPr>
-        <w:t xml:space="preserve">Action: </w:t>
-      </w:r>
-      <w:r>
-        <w:rPr>
-          <w:sz w:val="28"/>
-          <w:szCs w:val="28"/>
-          <w:lang w:val="en-US"/>
-        </w:rPr>
         <w:t xml:space="preserve">fill all the fields, choose from the given options and then </w:t>
       </w:r>
       <w:r>
@@ -2801,8 +2577,24 @@
           <w:lang w:val="en-US"/>
         </w:rPr>
       </w:pPr>
-      <w:bookmarkStart w:id="0" w:name="_GoBack"/>
-      <w:bookmarkEnd w:id="0"/>
+    </w:p>
+    <w:p>
+      <w:pPr>
+        <w:rPr>
+          <w:sz w:val="28"/>
+          <w:szCs w:val="28"/>
+          <w:lang w:val="en-US"/>
+        </w:rPr>
+      </w:pPr>
+    </w:p>
+    <w:p>
+      <w:pPr>
+        <w:rPr>
+          <w:sz w:val="28"/>
+          <w:szCs w:val="28"/>
+          <w:lang w:val="en-US"/>
+        </w:rPr>
+      </w:pPr>
     </w:p>
     <w:p>
       <w:pPr>
@@ -2974,7 +2766,7 @@
           <w:rPr>
             <w:noProof/>
           </w:rPr>
-          <w:t>6</w:t>
+          <w:t>3</w:t>
         </w:r>
         <w:r>
           <w:rPr>

</xml_diff>